<commit_message>
Evaluation and Security Manuals
</commit_message>
<xml_diff>
--- a/restaurantmanager/src/main/resources/Documents/Authorizations.docx
+++ b/restaurantmanager/src/main/resources/Documents/Authorizations.docx
@@ -356,7 +356,7 @@
           <w:sz w:val="22"/>
           <w:shd w:fill="auto" w:val="clear"/>
         </w:rPr>
-        <w:t xml:space="preserve">-View list of local managers</w:t>
+        <w:t xml:space="preserve">-View list of restaurant managers</w:t>
       </w:r>
     </w:p>
     <w:p>
@@ -409,6 +409,59 @@
           <w:sz w:val="22"/>
           <w:shd w:fill="auto" w:val="clear"/>
         </w:rPr>
+        <w:t xml:space="preserve">-View list of warehouse managers</w:t>
+      </w:r>
+    </w:p>
+    <w:p>
+      <w:pPr>
+        <w:spacing w:before="240" w:after="240" w:line="240"/>
+        <w:ind w:right="0" w:left="0" w:firstLine="0"/>
+        <w:jc w:val="left"/>
+        <w:rPr>
+          <w:rFonts w:ascii="Georgia" w:hAnsi="Georgia" w:cs="Georgia" w:eastAsia="Georgia"/>
+          <w:color w:val="auto"/>
+          <w:spacing w:val="0"/>
+          <w:position w:val="0"/>
+          <w:sz w:val="22"/>
+          <w:shd w:fill="auto" w:val="clear"/>
+        </w:rPr>
+      </w:pPr>
+      <w:r>
+        <w:rPr>
+          <w:rFonts w:ascii="Georgia" w:hAnsi="Georgia" w:cs="Georgia" w:eastAsia="Georgia"/>
+          <w:color w:val="auto"/>
+          <w:spacing w:val="0"/>
+          <w:position w:val="0"/>
+          <w:sz w:val="22"/>
+          <w:shd w:fill="auto" w:val="clear"/>
+        </w:rPr>
+        <w:tab/>
+        <w:t xml:space="preserve">-Add/Edit/Delete manager information</w:t>
+      </w:r>
+    </w:p>
+    <w:p>
+      <w:pPr>
+        <w:spacing w:before="240" w:after="240" w:line="240"/>
+        <w:ind w:right="0" w:left="0" w:firstLine="0"/>
+        <w:jc w:val="left"/>
+        <w:rPr>
+          <w:rFonts w:ascii="Georgia" w:hAnsi="Georgia" w:cs="Georgia" w:eastAsia="Georgia"/>
+          <w:color w:val="auto"/>
+          <w:spacing w:val="0"/>
+          <w:position w:val="0"/>
+          <w:sz w:val="22"/>
+          <w:shd w:fill="auto" w:val="clear"/>
+        </w:rPr>
+      </w:pPr>
+      <w:r>
+        <w:rPr>
+          <w:rFonts w:ascii="Georgia" w:hAnsi="Georgia" w:cs="Georgia" w:eastAsia="Georgia"/>
+          <w:color w:val="auto"/>
+          <w:spacing w:val="0"/>
+          <w:position w:val="0"/>
+          <w:sz w:val="22"/>
+          <w:shd w:fill="auto" w:val="clear"/>
+        </w:rPr>
         <w:t xml:space="preserve">-View list of restaurants</w:t>
       </w:r>
     </w:p>
@@ -704,6 +757,285 @@
           <w:shd w:fill="auto" w:val="clear"/>
         </w:rPr>
       </w:pPr>
+      <w:r>
+        <w:rPr>
+          <w:rFonts w:ascii="Georgia" w:hAnsi="Georgia" w:cs="Georgia" w:eastAsia="Georgia"/>
+          <w:color w:val="auto"/>
+          <w:spacing w:val="0"/>
+          <w:position w:val="0"/>
+          <w:sz w:val="22"/>
+          <w:shd w:fill="auto" w:val="clear"/>
+        </w:rPr>
+        <w:t xml:space="preserve">-View Warehouse Employees</w:t>
+      </w:r>
+    </w:p>
+    <w:p>
+      <w:pPr>
+        <w:spacing w:before="240" w:after="240" w:line="240"/>
+        <w:ind w:right="0" w:left="0" w:firstLine="0"/>
+        <w:jc w:val="left"/>
+        <w:rPr>
+          <w:rFonts w:ascii="Georgia" w:hAnsi="Georgia" w:cs="Georgia" w:eastAsia="Georgia"/>
+          <w:color w:val="auto"/>
+          <w:spacing w:val="0"/>
+          <w:position w:val="0"/>
+          <w:sz w:val="22"/>
+          <w:shd w:fill="auto" w:val="clear"/>
+        </w:rPr>
+      </w:pPr>
+      <w:r>
+        <w:rPr>
+          <w:rFonts w:ascii="Georgia" w:hAnsi="Georgia" w:cs="Georgia" w:eastAsia="Georgia"/>
+          <w:color w:val="auto"/>
+          <w:spacing w:val="0"/>
+          <w:position w:val="0"/>
+          <w:sz w:val="22"/>
+          <w:shd w:fill="auto" w:val="clear"/>
+        </w:rPr>
+        <w:tab/>
+        <w:t xml:space="preserve">-Add/Edit/Delete employee information</w:t>
+      </w:r>
+    </w:p>
+    <w:p>
+      <w:pPr>
+        <w:spacing w:before="240" w:after="240" w:line="240"/>
+        <w:ind w:right="0" w:left="0" w:firstLine="0"/>
+        <w:jc w:val="left"/>
+        <w:rPr>
+          <w:rFonts w:ascii="Georgia" w:hAnsi="Georgia" w:cs="Georgia" w:eastAsia="Georgia"/>
+          <w:color w:val="auto"/>
+          <w:spacing w:val="0"/>
+          <w:position w:val="0"/>
+          <w:sz w:val="22"/>
+          <w:shd w:fill="auto" w:val="clear"/>
+        </w:rPr>
+      </w:pPr>
+    </w:p>
+    <w:p>
+      <w:pPr>
+        <w:spacing w:before="240" w:after="240" w:line="240"/>
+        <w:ind w:right="0" w:left="0" w:firstLine="0"/>
+        <w:jc w:val="left"/>
+        <w:rPr>
+          <w:rFonts w:ascii="Georgia" w:hAnsi="Georgia" w:cs="Georgia" w:eastAsia="Georgia"/>
+          <w:color w:val="auto"/>
+          <w:spacing w:val="0"/>
+          <w:position w:val="0"/>
+          <w:sz w:val="22"/>
+          <w:shd w:fill="auto" w:val="clear"/>
+        </w:rPr>
+      </w:pPr>
+      <w:r>
+        <w:rPr>
+          <w:rFonts w:ascii="Georgia" w:hAnsi="Georgia" w:cs="Georgia" w:eastAsia="Georgia"/>
+          <w:color w:val="auto"/>
+          <w:spacing w:val="0"/>
+          <w:position w:val="0"/>
+          <w:sz w:val="22"/>
+          <w:shd w:fill="auto" w:val="clear"/>
+        </w:rPr>
+        <w:t xml:space="preserve">Warehouse Manager:</w:t>
+      </w:r>
+    </w:p>
+    <w:p>
+      <w:pPr>
+        <w:spacing w:before="240" w:after="240" w:line="240"/>
+        <w:ind w:right="0" w:left="0" w:firstLine="0"/>
+        <w:jc w:val="left"/>
+        <w:rPr>
+          <w:rFonts w:ascii="Georgia" w:hAnsi="Georgia" w:cs="Georgia" w:eastAsia="Georgia"/>
+          <w:color w:val="auto"/>
+          <w:spacing w:val="0"/>
+          <w:position w:val="0"/>
+          <w:sz w:val="22"/>
+          <w:shd w:fill="auto" w:val="clear"/>
+        </w:rPr>
+      </w:pPr>
+      <w:r>
+        <w:rPr>
+          <w:rFonts w:ascii="Georgia" w:hAnsi="Georgia" w:cs="Georgia" w:eastAsia="Georgia"/>
+          <w:color w:val="auto"/>
+          <w:spacing w:val="0"/>
+          <w:position w:val="0"/>
+          <w:sz w:val="22"/>
+          <w:shd w:fill="auto" w:val="clear"/>
+        </w:rPr>
+        <w:t xml:space="preserve">-View local Action Log</w:t>
+      </w:r>
+    </w:p>
+    <w:p>
+      <w:pPr>
+        <w:spacing w:before="240" w:after="240" w:line="240"/>
+        <w:ind w:right="0" w:left="0" w:firstLine="0"/>
+        <w:jc w:val="left"/>
+        <w:rPr>
+          <w:rFonts w:ascii="Georgia" w:hAnsi="Georgia" w:cs="Georgia" w:eastAsia="Georgia"/>
+          <w:color w:val="auto"/>
+          <w:spacing w:val="0"/>
+          <w:position w:val="0"/>
+          <w:sz w:val="22"/>
+          <w:shd w:fill="auto" w:val="clear"/>
+        </w:rPr>
+      </w:pPr>
+      <w:r>
+        <w:rPr>
+          <w:rFonts w:ascii="Georgia" w:hAnsi="Georgia" w:cs="Georgia" w:eastAsia="Georgia"/>
+          <w:color w:val="auto"/>
+          <w:spacing w:val="0"/>
+          <w:position w:val="0"/>
+          <w:sz w:val="22"/>
+          <w:shd w:fill="auto" w:val="clear"/>
+        </w:rPr>
+        <w:t xml:space="preserve">-View Warehouse Employees</w:t>
+      </w:r>
+    </w:p>
+    <w:p>
+      <w:pPr>
+        <w:spacing w:before="240" w:after="240" w:line="240"/>
+        <w:ind w:right="0" w:left="0" w:firstLine="0"/>
+        <w:jc w:val="left"/>
+        <w:rPr>
+          <w:rFonts w:ascii="Georgia" w:hAnsi="Georgia" w:cs="Georgia" w:eastAsia="Georgia"/>
+          <w:color w:val="auto"/>
+          <w:spacing w:val="0"/>
+          <w:position w:val="0"/>
+          <w:sz w:val="22"/>
+          <w:shd w:fill="auto" w:val="clear"/>
+        </w:rPr>
+      </w:pPr>
+      <w:r>
+        <w:rPr>
+          <w:rFonts w:ascii="Georgia" w:hAnsi="Georgia" w:cs="Georgia" w:eastAsia="Georgia"/>
+          <w:color w:val="auto"/>
+          <w:spacing w:val="0"/>
+          <w:position w:val="0"/>
+          <w:sz w:val="22"/>
+          <w:shd w:fill="auto" w:val="clear"/>
+        </w:rPr>
+        <w:tab/>
+        <w:t xml:space="preserve">-Edit/Delete employee information</w:t>
+      </w:r>
+    </w:p>
+    <w:p>
+      <w:pPr>
+        <w:spacing w:before="240" w:after="240" w:line="240"/>
+        <w:ind w:right="0" w:left="0" w:firstLine="0"/>
+        <w:jc w:val="left"/>
+        <w:rPr>
+          <w:rFonts w:ascii="Georgia" w:hAnsi="Georgia" w:cs="Georgia" w:eastAsia="Georgia"/>
+          <w:color w:val="auto"/>
+          <w:spacing w:val="0"/>
+          <w:position w:val="0"/>
+          <w:sz w:val="22"/>
+          <w:shd w:fill="auto" w:val="clear"/>
+        </w:rPr>
+      </w:pPr>
+      <w:r>
+        <w:rPr>
+          <w:rFonts w:ascii="Georgia" w:hAnsi="Georgia" w:cs="Georgia" w:eastAsia="Georgia"/>
+          <w:color w:val="auto"/>
+          <w:spacing w:val="0"/>
+          <w:position w:val="0"/>
+          <w:sz w:val="22"/>
+          <w:shd w:fill="auto" w:val="clear"/>
+        </w:rPr>
+        <w:t xml:space="preserve">-View local Inventory</w:t>
+      </w:r>
+    </w:p>
+    <w:p>
+      <w:pPr>
+        <w:spacing w:before="240" w:after="240" w:line="240"/>
+        <w:ind w:right="0" w:left="0" w:firstLine="0"/>
+        <w:jc w:val="left"/>
+        <w:rPr>
+          <w:rFonts w:ascii="Georgia" w:hAnsi="Georgia" w:cs="Georgia" w:eastAsia="Georgia"/>
+          <w:color w:val="auto"/>
+          <w:spacing w:val="0"/>
+          <w:position w:val="0"/>
+          <w:sz w:val="22"/>
+          <w:shd w:fill="auto" w:val="clear"/>
+        </w:rPr>
+      </w:pPr>
+      <w:r>
+        <w:rPr>
+          <w:rFonts w:ascii="Georgia" w:hAnsi="Georgia" w:cs="Georgia" w:eastAsia="Georgia"/>
+          <w:color w:val="auto"/>
+          <w:spacing w:val="0"/>
+          <w:position w:val="0"/>
+          <w:sz w:val="22"/>
+          <w:shd w:fill="auto" w:val="clear"/>
+        </w:rPr>
+        <w:tab/>
+        <w:t xml:space="preserve">-Edit inventory information</w:t>
+      </w:r>
+    </w:p>
+    <w:p>
+      <w:pPr>
+        <w:spacing w:before="240" w:after="240" w:line="240"/>
+        <w:ind w:right="0" w:left="0" w:firstLine="0"/>
+        <w:jc w:val="left"/>
+        <w:rPr>
+          <w:rFonts w:ascii="Georgia" w:hAnsi="Georgia" w:cs="Georgia" w:eastAsia="Georgia"/>
+          <w:color w:val="auto"/>
+          <w:spacing w:val="0"/>
+          <w:position w:val="0"/>
+          <w:sz w:val="22"/>
+          <w:shd w:fill="auto" w:val="clear"/>
+        </w:rPr>
+      </w:pPr>
+      <w:r>
+        <w:rPr>
+          <w:rFonts w:ascii="Georgia" w:hAnsi="Georgia" w:cs="Georgia" w:eastAsia="Georgia"/>
+          <w:color w:val="auto"/>
+          <w:spacing w:val="0"/>
+          <w:position w:val="0"/>
+          <w:sz w:val="22"/>
+          <w:shd w:fill="auto" w:val="clear"/>
+        </w:rPr>
+        <w:t xml:space="preserve">-View local Shipments</w:t>
+      </w:r>
+    </w:p>
+    <w:p>
+      <w:pPr>
+        <w:spacing w:before="240" w:after="240" w:line="240"/>
+        <w:ind w:right="0" w:left="0" w:firstLine="0"/>
+        <w:jc w:val="left"/>
+        <w:rPr>
+          <w:rFonts w:ascii="Georgia" w:hAnsi="Georgia" w:cs="Georgia" w:eastAsia="Georgia"/>
+          <w:color w:val="auto"/>
+          <w:spacing w:val="0"/>
+          <w:position w:val="0"/>
+          <w:sz w:val="22"/>
+          <w:shd w:fill="auto" w:val="clear"/>
+        </w:rPr>
+      </w:pPr>
+      <w:r>
+        <w:rPr>
+          <w:rFonts w:ascii="Georgia" w:hAnsi="Georgia" w:cs="Georgia" w:eastAsia="Georgia"/>
+          <w:color w:val="auto"/>
+          <w:spacing w:val="0"/>
+          <w:position w:val="0"/>
+          <w:sz w:val="22"/>
+          <w:shd w:fill="auto" w:val="clear"/>
+        </w:rPr>
+        <w:tab/>
+        <w:t xml:space="preserve">-Accept/Deny shipment</w:t>
+      </w:r>
+    </w:p>
+    <w:p>
+      <w:pPr>
+        <w:spacing w:before="240" w:after="240" w:line="240"/>
+        <w:ind w:right="0" w:left="0" w:firstLine="0"/>
+        <w:jc w:val="left"/>
+        <w:rPr>
+          <w:rFonts w:ascii="Georgia" w:hAnsi="Georgia" w:cs="Georgia" w:eastAsia="Georgia"/>
+          <w:color w:val="auto"/>
+          <w:spacing w:val="0"/>
+          <w:position w:val="0"/>
+          <w:sz w:val="22"/>
+          <w:shd w:fill="auto" w:val="clear"/>
+        </w:rPr>
+      </w:pPr>
     </w:p>
     <w:p>
       <w:pPr>
@@ -966,6 +1298,59 @@
         </w:rPr>
         <w:tab/>
         <w:t xml:space="preserve">-Edit inventory information</w:t>
+      </w:r>
+    </w:p>
+    <w:p>
+      <w:pPr>
+        <w:spacing w:before="240" w:after="240" w:line="240"/>
+        <w:ind w:right="0" w:left="0" w:firstLine="0"/>
+        <w:jc w:val="left"/>
+        <w:rPr>
+          <w:rFonts w:ascii="Georgia" w:hAnsi="Georgia" w:cs="Georgia" w:eastAsia="Georgia"/>
+          <w:color w:val="auto"/>
+          <w:spacing w:val="0"/>
+          <w:position w:val="0"/>
+          <w:sz w:val="22"/>
+          <w:shd w:fill="auto" w:val="clear"/>
+        </w:rPr>
+      </w:pPr>
+      <w:r>
+        <w:rPr>
+          <w:rFonts w:ascii="Georgia" w:hAnsi="Georgia" w:cs="Georgia" w:eastAsia="Georgia"/>
+          <w:color w:val="auto"/>
+          <w:spacing w:val="0"/>
+          <w:position w:val="0"/>
+          <w:sz w:val="22"/>
+          <w:shd w:fill="auto" w:val="clear"/>
+        </w:rPr>
+        <w:t xml:space="preserve">-View local Shipments</w:t>
+      </w:r>
+    </w:p>
+    <w:p>
+      <w:pPr>
+        <w:spacing w:before="240" w:after="240" w:line="240"/>
+        <w:ind w:right="0" w:left="0" w:firstLine="0"/>
+        <w:jc w:val="left"/>
+        <w:rPr>
+          <w:rFonts w:ascii="Georgia" w:hAnsi="Georgia" w:cs="Georgia" w:eastAsia="Georgia"/>
+          <w:color w:val="auto"/>
+          <w:spacing w:val="0"/>
+          <w:position w:val="0"/>
+          <w:sz w:val="22"/>
+          <w:shd w:fill="auto" w:val="clear"/>
+        </w:rPr>
+      </w:pPr>
+      <w:r>
+        <w:rPr>
+          <w:rFonts w:ascii="Georgia" w:hAnsi="Georgia" w:cs="Georgia" w:eastAsia="Georgia"/>
+          <w:color w:val="auto"/>
+          <w:spacing w:val="0"/>
+          <w:position w:val="0"/>
+          <w:sz w:val="22"/>
+          <w:shd w:fill="auto" w:val="clear"/>
+        </w:rPr>
+        <w:tab/>
+        <w:t xml:space="preserve">-Request new shipment</w:t>
       </w:r>
     </w:p>
     <w:p>

</xml_diff>